<commit_message>
Prijavljenim uporabnikom omogočil, da objavijo novice.
</commit_message>
<xml_diff>
--- a/SA_verzioniranje.docx
+++ b/SA_verzioniranje.docx
@@ -4,6 +4,9 @@
   <w:body>
     <w:p>
       <w:r>
+        <w:rPr>
+          <w:noProof/>
+        </w:rPr>
         <w:drawing>
           <wp:inline distT="0" distB="0" distL="0" distR="0" wp14:anchorId="58362C98" wp14:editId="4142586A">
             <wp:extent cx="5731510" cy="6158230"/>
@@ -43,6 +46,9 @@
     </w:p>
     <w:p>
       <w:r>
+        <w:rPr>
+          <w:noProof/>
+        </w:rPr>
         <w:drawing>
           <wp:inline distT="0" distB="0" distL="0" distR="0" wp14:anchorId="629D02C3" wp14:editId="4644A2F6">
             <wp:extent cx="5731510" cy="2337435"/>
@@ -68,6 +74,46 @@
                     <a:xfrm>
                       <a:off x="0" y="0"/>
                       <a:ext cx="5731510" cy="2337435"/>
+                    </a:xfrm>
+                    <a:prstGeom prst="rect">
+                      <a:avLst/>
+                    </a:prstGeom>
+                  </pic:spPr>
+                </pic:pic>
+              </a:graphicData>
+            </a:graphic>
+          </wp:inline>
+        </w:drawing>
+      </w:r>
+    </w:p>
+    <w:p>
+      <w:r>
+        <w:lastRenderedPageBreak/>
+        <w:drawing>
+          <wp:inline distT="0" distB="0" distL="0" distR="0" wp14:anchorId="6FDBE5BF" wp14:editId="7472320F">
+            <wp:extent cx="5731510" cy="4371975"/>
+            <wp:effectExtent l="0" t="0" r="2540" b="9525"/>
+            <wp:docPr id="882377151" name="Picture 1" descr="A screen shot of a computer&#10;&#10;Description automatically generated"/>
+            <wp:cNvGraphicFramePr>
+              <a:graphicFrameLocks xmlns:a="http://schemas.openxmlformats.org/drawingml/2006/main" noChangeAspect="1"/>
+            </wp:cNvGraphicFramePr>
+            <a:graphic xmlns:a="http://schemas.openxmlformats.org/drawingml/2006/main">
+              <a:graphicData uri="http://schemas.openxmlformats.org/drawingml/2006/picture">
+                <pic:pic xmlns:pic="http://schemas.openxmlformats.org/drawingml/2006/picture">
+                  <pic:nvPicPr>
+                    <pic:cNvPr id="882377151" name="Picture 1" descr="A screen shot of a computer&#10;&#10;Description automatically generated"/>
+                    <pic:cNvPicPr/>
+                  </pic:nvPicPr>
+                  <pic:blipFill>
+                    <a:blip r:embed="rId6"/>
+                    <a:stretch>
+                      <a:fillRect/>
+                    </a:stretch>
+                  </pic:blipFill>
+                  <pic:spPr>
+                    <a:xfrm>
+                      <a:off x="0" y="0"/>
+                      <a:ext cx="5731510" cy="4371975"/>
                     </a:xfrm>
                     <a:prstGeom prst="rect">
                       <a:avLst/>

</xml_diff>

<commit_message>
Popravil routes za objavljanje novic. Dodal stran 'Moje novice', kjer se izpišejo vse novice, ki sem jih objavil. Pripravil za naslednjo nalogo.
</commit_message>
<xml_diff>
--- a/SA_verzioniranje.docx
+++ b/SA_verzioniranje.docx
@@ -88,6 +88,9 @@
     </w:p>
     <w:p>
       <w:r>
+        <w:rPr>
+          <w:noProof/>
+        </w:rPr>
         <w:lastRenderedPageBreak/>
         <w:drawing>
           <wp:inline distT="0" distB="0" distL="0" distR="0" wp14:anchorId="6FDBE5BF" wp14:editId="7472320F">
@@ -114,6 +117,45 @@
                     <a:xfrm>
                       <a:off x="0" y="0"/>
                       <a:ext cx="5731510" cy="4371975"/>
+                    </a:xfrm>
+                    <a:prstGeom prst="rect">
+                      <a:avLst/>
+                    </a:prstGeom>
+                  </pic:spPr>
+                </pic:pic>
+              </a:graphicData>
+            </a:graphic>
+          </wp:inline>
+        </w:drawing>
+      </w:r>
+    </w:p>
+    <w:p>
+      <w:r>
+        <w:drawing>
+          <wp:inline distT="0" distB="0" distL="0" distR="0" wp14:anchorId="55B9F182" wp14:editId="4146EAB0">
+            <wp:extent cx="5731510" cy="3454400"/>
+            <wp:effectExtent l="0" t="0" r="2540" b="0"/>
+            <wp:docPr id="2104922967" name="Picture 1" descr="A screenshot of a computer program&#10;&#10;Description automatically generated"/>
+            <wp:cNvGraphicFramePr>
+              <a:graphicFrameLocks xmlns:a="http://schemas.openxmlformats.org/drawingml/2006/main" noChangeAspect="1"/>
+            </wp:cNvGraphicFramePr>
+            <a:graphic xmlns:a="http://schemas.openxmlformats.org/drawingml/2006/main">
+              <a:graphicData uri="http://schemas.openxmlformats.org/drawingml/2006/picture">
+                <pic:pic xmlns:pic="http://schemas.openxmlformats.org/drawingml/2006/picture">
+                  <pic:nvPicPr>
+                    <pic:cNvPr id="2104922967" name="Picture 1" descr="A screenshot of a computer program&#10;&#10;Description automatically generated"/>
+                    <pic:cNvPicPr/>
+                  </pic:nvPicPr>
+                  <pic:blipFill>
+                    <a:blip r:embed="rId7"/>
+                    <a:stretch>
+                      <a:fillRect/>
+                    </a:stretch>
+                  </pic:blipFill>
+                  <pic:spPr>
+                    <a:xfrm>
+                      <a:off x="0" y="0"/>
+                      <a:ext cx="5731510" cy="3454400"/>
                     </a:xfrm>
                     <a:prstGeom prst="rect">
                       <a:avLst/>

</xml_diff>

<commit_message>
Na pogledu 'Moje novice' dodal možnost urejanja novic.
</commit_message>
<xml_diff>
--- a/SA_verzioniranje.docx
+++ b/SA_verzioniranje.docx
@@ -131,6 +131,9 @@
     </w:p>
     <w:p>
       <w:r>
+        <w:rPr>
+          <w:noProof/>
+        </w:rPr>
         <w:drawing>
           <wp:inline distT="0" distB="0" distL="0" distR="0" wp14:anchorId="55B9F182" wp14:editId="4146EAB0">
             <wp:extent cx="5731510" cy="3454400"/>
@@ -156,6 +159,46 @@
                     <a:xfrm>
                       <a:off x="0" y="0"/>
                       <a:ext cx="5731510" cy="3454400"/>
+                    </a:xfrm>
+                    <a:prstGeom prst="rect">
+                      <a:avLst/>
+                    </a:prstGeom>
+                  </pic:spPr>
+                </pic:pic>
+              </a:graphicData>
+            </a:graphic>
+          </wp:inline>
+        </w:drawing>
+      </w:r>
+    </w:p>
+    <w:p>
+      <w:r>
+        <w:lastRenderedPageBreak/>
+        <w:drawing>
+          <wp:inline distT="0" distB="0" distL="0" distR="0" wp14:anchorId="4A6199ED" wp14:editId="0C268B58">
+            <wp:extent cx="5731510" cy="2419350"/>
+            <wp:effectExtent l="0" t="0" r="2540" b="0"/>
+            <wp:docPr id="530630522" name="Picture 1" descr="A screen shot of a computer program&#10;&#10;Description automatically generated"/>
+            <wp:cNvGraphicFramePr>
+              <a:graphicFrameLocks xmlns:a="http://schemas.openxmlformats.org/drawingml/2006/main" noChangeAspect="1"/>
+            </wp:cNvGraphicFramePr>
+            <a:graphic xmlns:a="http://schemas.openxmlformats.org/drawingml/2006/main">
+              <a:graphicData uri="http://schemas.openxmlformats.org/drawingml/2006/picture">
+                <pic:pic xmlns:pic="http://schemas.openxmlformats.org/drawingml/2006/picture">
+                  <pic:nvPicPr>
+                    <pic:cNvPr id="530630522" name="Picture 1" descr="A screen shot of a computer program&#10;&#10;Description automatically generated"/>
+                    <pic:cNvPicPr/>
+                  </pic:nvPicPr>
+                  <pic:blipFill>
+                    <a:blip r:embed="rId8"/>
+                    <a:stretch>
+                      <a:fillRect/>
+                    </a:stretch>
+                  </pic:blipFill>
+                  <pic:spPr>
+                    <a:xfrm>
+                      <a:off x="0" y="0"/>
+                      <a:ext cx="5731510" cy="2419350"/>
                     </a:xfrm>
                     <a:prstGeom prst="rect">
                       <a:avLst/>

</xml_diff>

<commit_message>
Dodal možnost vpogleda v profile uporabnikov
</commit_message>
<xml_diff>
--- a/SA_verzioniranje.docx
+++ b/SA_verzioniranje.docx
@@ -173,6 +173,9 @@
     </w:p>
     <w:p>
       <w:r>
+        <w:rPr>
+          <w:noProof/>
+        </w:rPr>
         <w:lastRenderedPageBreak/>
         <w:drawing>
           <wp:inline distT="0" distB="0" distL="0" distR="0" wp14:anchorId="4A6199ED" wp14:editId="0C268B58">
@@ -199,6 +202,45 @@
                     <a:xfrm>
                       <a:off x="0" y="0"/>
                       <a:ext cx="5731510" cy="2419350"/>
+                    </a:xfrm>
+                    <a:prstGeom prst="rect">
+                      <a:avLst/>
+                    </a:prstGeom>
+                  </pic:spPr>
+                </pic:pic>
+              </a:graphicData>
+            </a:graphic>
+          </wp:inline>
+        </w:drawing>
+      </w:r>
+    </w:p>
+    <w:p>
+      <w:r>
+        <w:drawing>
+          <wp:inline distT="0" distB="0" distL="0" distR="0" wp14:anchorId="03D9394E" wp14:editId="4E7D0326">
+            <wp:extent cx="5731510" cy="848360"/>
+            <wp:effectExtent l="0" t="0" r="2540" b="8890"/>
+            <wp:docPr id="1531692500" name="Picture 1" descr="A black background with yellow text&#10;&#10;Description automatically generated"/>
+            <wp:cNvGraphicFramePr>
+              <a:graphicFrameLocks xmlns:a="http://schemas.openxmlformats.org/drawingml/2006/main" noChangeAspect="1"/>
+            </wp:cNvGraphicFramePr>
+            <a:graphic xmlns:a="http://schemas.openxmlformats.org/drawingml/2006/main">
+              <a:graphicData uri="http://schemas.openxmlformats.org/drawingml/2006/picture">
+                <pic:pic xmlns:pic="http://schemas.openxmlformats.org/drawingml/2006/picture">
+                  <pic:nvPicPr>
+                    <pic:cNvPr id="1531692500" name="Picture 1" descr="A black background with yellow text&#10;&#10;Description automatically generated"/>
+                    <pic:cNvPicPr/>
+                  </pic:nvPicPr>
+                  <pic:blipFill>
+                    <a:blip r:embed="rId9"/>
+                    <a:stretch>
+                      <a:fillRect/>
+                    </a:stretch>
+                  </pic:blipFill>
+                  <pic:spPr>
+                    <a:xfrm>
+                      <a:off x="0" y="0"/>
+                      <a:ext cx="5731510" cy="848360"/>
                     </a:xfrm>
                     <a:prstGeom prst="rect">
                       <a:avLst/>

</xml_diff>

<commit_message>
Uporabniku omogočil spreminjanje gesla.
</commit_message>
<xml_diff>
--- a/SA_verzioniranje.docx
+++ b/SA_verzioniranje.docx
@@ -216,6 +216,9 @@
     </w:p>
     <w:p>
       <w:r>
+        <w:rPr>
+          <w:noProof/>
+        </w:rPr>
         <w:drawing>
           <wp:inline distT="0" distB="0" distL="0" distR="0" wp14:anchorId="03D9394E" wp14:editId="4E7D0326">
             <wp:extent cx="5731510" cy="848360"/>
@@ -241,6 +244,45 @@
                     <a:xfrm>
                       <a:off x="0" y="0"/>
                       <a:ext cx="5731510" cy="848360"/>
+                    </a:xfrm>
+                    <a:prstGeom prst="rect">
+                      <a:avLst/>
+                    </a:prstGeom>
+                  </pic:spPr>
+                </pic:pic>
+              </a:graphicData>
+            </a:graphic>
+          </wp:inline>
+        </w:drawing>
+      </w:r>
+    </w:p>
+    <w:p>
+      <w:r>
+        <w:drawing>
+          <wp:inline distT="0" distB="0" distL="0" distR="0" wp14:anchorId="539532E4" wp14:editId="599F9AE9">
+            <wp:extent cx="5731510" cy="3995420"/>
+            <wp:effectExtent l="0" t="0" r="2540" b="5080"/>
+            <wp:docPr id="958507643" name="Picture 1" descr="A computer screen shot of text&#10;&#10;Description automatically generated"/>
+            <wp:cNvGraphicFramePr>
+              <a:graphicFrameLocks xmlns:a="http://schemas.openxmlformats.org/drawingml/2006/main" noChangeAspect="1"/>
+            </wp:cNvGraphicFramePr>
+            <a:graphic xmlns:a="http://schemas.openxmlformats.org/drawingml/2006/main">
+              <a:graphicData uri="http://schemas.openxmlformats.org/drawingml/2006/picture">
+                <pic:pic xmlns:pic="http://schemas.openxmlformats.org/drawingml/2006/picture">
+                  <pic:nvPicPr>
+                    <pic:cNvPr id="958507643" name="Picture 1" descr="A computer screen shot of text&#10;&#10;Description automatically generated"/>
+                    <pic:cNvPicPr/>
+                  </pic:nvPicPr>
+                  <pic:blipFill>
+                    <a:blip r:embed="rId10"/>
+                    <a:stretch>
+                      <a:fillRect/>
+                    </a:stretch>
+                  </pic:blipFill>
+                  <pic:spPr>
+                    <a:xfrm>
+                      <a:off x="0" y="0"/>
+                      <a:ext cx="5731510" cy="3995420"/>
                     </a:xfrm>
                     <a:prstGeom prst="rect">
                       <a:avLst/>

</xml_diff>